<commit_message>
Finished product rabim to rabim TO DO : order product
</commit_message>
<xml_diff>
--- a/HotelManagement/2do.docx
+++ b/HotelManagement/2do.docx
@@ -3,6 +3,8 @@
 <w:document xmlns:wpc="http://schemas.microsoft.com/office/word/2010/wordprocessingCanvas" xmlns:cx="http://schemas.microsoft.com/office/drawing/2014/chartex" xmlns:cx1="http://schemas.microsoft.com/office/drawing/2015/9/8/chartex" xmlns:cx2="http://schemas.microsoft.com/office/drawing/2015/10/21/chartex" xmlns:cx3="http://schemas.microsoft.com/office/drawing/2016/5/9/chartex" xmlns:cx4="http://schemas.microsoft.com/office/drawing/2016/5/10/chartex" xmlns:cx5="http://schemas.microsoft.com/office/drawing/2016/5/11/chartex" xmlns:cx6="http://schemas.microsoft.com/office/drawing/2016/5/12/chartex" xmlns:cx7="http://schemas.microsoft.com/office/drawing/2016/5/13/chartex" xmlns:cx8="http://schemas.microsoft.com/office/drawing/2016/5/14/chartex" xmlns:mc="http://schemas.openxmlformats.org/markup-compatibility/2006" xmlns:aink="http://schemas.microsoft.com/office/drawing/2016/ink" xmlns:am3d="http://schemas.microsoft.com/office/drawing/2017/model3d" xmlns:o="urn:schemas-microsoft-com:office:office" xmlns:r="http://schemas.openxmlformats.org/officeDocument/2006/relationships" xmlns:m="http://schemas.openxmlformats.org/officeDocument/2006/math" xmlns:v="urn:schemas-microsoft-com:vml" xmlns:wp14="http://schemas.microsoft.com/office/word/2010/wordprocessingDrawing" xmlns:wp="http://schemas.openxmlformats.org/drawingml/2006/wordprocessingDrawing" xmlns:w10="urn:schemas-microsoft-com:office:word" xmlns:w="http://schemas.openxmlformats.org/wordprocessingml/2006/main" xmlns:w14="http://schemas.microsoft.com/office/word/2010/wordml" xmlns:w15="http://schemas.microsoft.com/office/word/2012/wordml" xmlns:w16cid="http://schemas.microsoft.com/office/word/2016/wordml/cid" xmlns:w16se="http://schemas.microsoft.com/office/word/2015/wordml/symex" xmlns:wpg="http://schemas.microsoft.com/office/word/2010/wordprocessingGroup" xmlns:wpi="http://schemas.microsoft.com/office/word/2010/wordprocessingInk" xmlns:wne="http://schemas.microsoft.com/office/word/2006/wordml" xmlns:wps="http://schemas.microsoft.com/office/word/2010/wordprocessingShape" mc:Ignorable="w14 w15 w16se w16cid wp14">
   <w:body>
     <w:p>
+      <w:bookmarkStart w:id="0" w:name="_GoBack"/>
+      <w:bookmarkEnd w:id="0"/>
       <w:proofErr w:type="gramStart"/>
       <w:r>
         <w:t>login :</w:t>
@@ -273,10 +275,135 @@
       </w:pPr>
       <w:r>
         <w:lastRenderedPageBreak/>
-        <w:t>Stage BL DAL UI</w:t>
-      </w:r>
-      <w:bookmarkStart w:id="0" w:name="_GoBack"/>
-      <w:bookmarkEnd w:id="0"/>
+        <w:t xml:space="preserve">FOOD: </w:t>
+      </w:r>
+    </w:p>
+    <w:p>
+      <w:pPr>
+        <w:tabs>
+          <w:tab w:val="left" w:pos="3293"/>
+        </w:tabs>
+      </w:pPr>
+      <w:r>
+        <w:t>Breakfast vegan</w:t>
+      </w:r>
+    </w:p>
+    <w:p>
+      <w:pPr>
+        <w:tabs>
+          <w:tab w:val="left" w:pos="3293"/>
+        </w:tabs>
+      </w:pPr>
+      <w:r>
+        <w:t>Breakfast egg</w:t>
+      </w:r>
+      <w:r>
+        <w:tab/>
+      </w:r>
+    </w:p>
+    <w:p>
+      <w:pPr>
+        <w:tabs>
+          <w:tab w:val="left" w:pos="3293"/>
+        </w:tabs>
+      </w:pPr>
+      <w:r>
+        <w:t>Israeli breakfast</w:t>
+      </w:r>
+    </w:p>
+    <w:p>
+      <w:pPr>
+        <w:tabs>
+          <w:tab w:val="left" w:pos="3293"/>
+        </w:tabs>
+      </w:pPr>
+      <w:r>
+        <w:t>Sweet morning</w:t>
+      </w:r>
+    </w:p>
+    <w:p>
+      <w:pPr>
+        <w:tabs>
+          <w:tab w:val="left" w:pos="3293"/>
+        </w:tabs>
+      </w:pPr>
+      <w:r>
+        <w:t>Pizza</w:t>
+      </w:r>
+    </w:p>
+    <w:p>
+      <w:pPr>
+        <w:tabs>
+          <w:tab w:val="left" w:pos="3293"/>
+        </w:tabs>
+      </w:pPr>
+      <w:r>
+        <w:t xml:space="preserve">Pasta </w:t>
+      </w:r>
+      <w:proofErr w:type="spellStart"/>
+      <w:r>
+        <w:t>creem</w:t>
+      </w:r>
+      <w:proofErr w:type="spellEnd"/>
+    </w:p>
+    <w:p>
+      <w:pPr>
+        <w:tabs>
+          <w:tab w:val="left" w:pos="3293"/>
+        </w:tabs>
+      </w:pPr>
+      <w:r>
+        <w:t>Pasta tomato sauce</w:t>
+      </w:r>
+    </w:p>
+    <w:p>
+      <w:pPr>
+        <w:tabs>
+          <w:tab w:val="left" w:pos="3293"/>
+        </w:tabs>
+      </w:pPr>
+      <w:r>
+        <w:t xml:space="preserve">Toast </w:t>
+      </w:r>
+      <w:proofErr w:type="spellStart"/>
+      <w:r>
+        <w:t>chease</w:t>
+      </w:r>
+      <w:proofErr w:type="spellEnd"/>
+    </w:p>
+    <w:p>
+      <w:pPr>
+        <w:tabs>
+          <w:tab w:val="left" w:pos="3293"/>
+        </w:tabs>
+      </w:pPr>
+      <w:r>
+        <w:t>Bagel salmon</w:t>
+      </w:r>
+    </w:p>
+    <w:p>
+      <w:pPr>
+        <w:tabs>
+          <w:tab w:val="left" w:pos="3293"/>
+        </w:tabs>
+      </w:pPr>
+      <w:r>
+        <w:t>Burger</w:t>
+      </w:r>
+    </w:p>
+    <w:p>
+      <w:pPr>
+        <w:tabs>
+          <w:tab w:val="left" w:pos="3293"/>
+        </w:tabs>
+      </w:pPr>
+    </w:p>
+    <w:p>
+      <w:pPr>
+        <w:tabs>
+          <w:tab w:val="left" w:pos="3293"/>
+        </w:tabs>
+      </w:pPr>
     </w:p>
     <w:sectPr>
       <w:pgSz w:w="12240" w:h="15840"/>

</xml_diff>

<commit_message>
TODO: FILTER PRODUCT CATEGORY
</commit_message>
<xml_diff>
--- a/HotelManagement/2do.docx
+++ b/HotelManagement/2do.docx
@@ -3,8 +3,6 @@
 <w:document xmlns:wpc="http://schemas.microsoft.com/office/word/2010/wordprocessingCanvas" xmlns:cx="http://schemas.microsoft.com/office/drawing/2014/chartex" xmlns:cx1="http://schemas.microsoft.com/office/drawing/2015/9/8/chartex" xmlns:cx2="http://schemas.microsoft.com/office/drawing/2015/10/21/chartex" xmlns:cx3="http://schemas.microsoft.com/office/drawing/2016/5/9/chartex" xmlns:cx4="http://schemas.microsoft.com/office/drawing/2016/5/10/chartex" xmlns:cx5="http://schemas.microsoft.com/office/drawing/2016/5/11/chartex" xmlns:cx6="http://schemas.microsoft.com/office/drawing/2016/5/12/chartex" xmlns:cx7="http://schemas.microsoft.com/office/drawing/2016/5/13/chartex" xmlns:cx8="http://schemas.microsoft.com/office/drawing/2016/5/14/chartex" xmlns:mc="http://schemas.openxmlformats.org/markup-compatibility/2006" xmlns:aink="http://schemas.microsoft.com/office/drawing/2016/ink" xmlns:am3d="http://schemas.microsoft.com/office/drawing/2017/model3d" xmlns:o="urn:schemas-microsoft-com:office:office" xmlns:r="http://schemas.openxmlformats.org/officeDocument/2006/relationships" xmlns:m="http://schemas.openxmlformats.org/officeDocument/2006/math" xmlns:v="urn:schemas-microsoft-com:vml" xmlns:wp14="http://schemas.microsoft.com/office/word/2010/wordprocessingDrawing" xmlns:wp="http://schemas.openxmlformats.org/drawingml/2006/wordprocessingDrawing" xmlns:w10="urn:schemas-microsoft-com:office:word" xmlns:w="http://schemas.openxmlformats.org/wordprocessingml/2006/main" xmlns:w14="http://schemas.microsoft.com/office/word/2010/wordml" xmlns:w15="http://schemas.microsoft.com/office/word/2012/wordml" xmlns:w16cid="http://schemas.microsoft.com/office/word/2016/wordml/cid" xmlns:w16se="http://schemas.microsoft.com/office/word/2015/wordml/symex" xmlns:wpg="http://schemas.microsoft.com/office/word/2010/wordprocessingGroup" xmlns:wpi="http://schemas.microsoft.com/office/word/2010/wordprocessingInk" xmlns:wne="http://schemas.microsoft.com/office/word/2006/wordml" xmlns:wps="http://schemas.microsoft.com/office/word/2010/wordprocessingShape" mc:Ignorable="w14 w15 w16se w16cid wp14">
   <w:body>
     <w:p>
-      <w:bookmarkStart w:id="0" w:name="_GoBack"/>
-      <w:bookmarkEnd w:id="0"/>
       <w:proofErr w:type="gramStart"/>
       <w:r>
         <w:t>login :</w:t>
@@ -236,45 +234,45 @@
     <w:p/>
     <w:p/>
     <w:p/>
-    <w:p>
-      <w:pPr>
-        <w:tabs>
-          <w:tab w:val="left" w:pos="3293"/>
-        </w:tabs>
-      </w:pPr>
-      <w:r>
-        <w:tab/>
-      </w:r>
-    </w:p>
-    <w:p>
-      <w:pPr>
-        <w:tabs>
-          <w:tab w:val="left" w:pos="3293"/>
-        </w:tabs>
-      </w:pPr>
-    </w:p>
-    <w:p>
-      <w:pPr>
-        <w:tabs>
-          <w:tab w:val="left" w:pos="3293"/>
-        </w:tabs>
-      </w:pPr>
-    </w:p>
-    <w:p>
-      <w:pPr>
-        <w:tabs>
-          <w:tab w:val="left" w:pos="3293"/>
-        </w:tabs>
-      </w:pPr>
-    </w:p>
-    <w:p>
-      <w:pPr>
-        <w:tabs>
-          <w:tab w:val="left" w:pos="3293"/>
-        </w:tabs>
-      </w:pPr>
-      <w:r>
-        <w:lastRenderedPageBreak/>
+    <w:p/>
+    <w:p>
+      <w:pPr>
+        <w:tabs>
+          <w:tab w:val="left" w:pos="3293"/>
+        </w:tabs>
+      </w:pPr>
+      <w:r>
+        <w:tab/>
+      </w:r>
+    </w:p>
+    <w:p>
+      <w:pPr>
+        <w:tabs>
+          <w:tab w:val="left" w:pos="3293"/>
+        </w:tabs>
+      </w:pPr>
+    </w:p>
+    <w:p>
+      <w:pPr>
+        <w:tabs>
+          <w:tab w:val="left" w:pos="3293"/>
+        </w:tabs>
+      </w:pPr>
+    </w:p>
+    <w:p>
+      <w:pPr>
+        <w:tabs>
+          <w:tab w:val="left" w:pos="3293"/>
+        </w:tabs>
+      </w:pPr>
+    </w:p>
+    <w:p>
+      <w:pPr>
+        <w:tabs>
+          <w:tab w:val="left" w:pos="3293"/>
+        </w:tabs>
+      </w:pPr>
+      <w:r>
         <w:t xml:space="preserve">FOOD: </w:t>
       </w:r>
     </w:p>
@@ -397,6 +395,81 @@
           <w:tab w:val="left" w:pos="3293"/>
         </w:tabs>
       </w:pPr>
+    </w:p>
+    <w:p>
+      <w:pPr>
+        <w:tabs>
+          <w:tab w:val="left" w:pos="3293"/>
+        </w:tabs>
+      </w:pPr>
+    </w:p>
+    <w:p>
+      <w:pPr>
+        <w:tabs>
+          <w:tab w:val="left" w:pos="3293"/>
+        </w:tabs>
+      </w:pPr>
+    </w:p>
+    <w:p>
+      <w:pPr>
+        <w:tabs>
+          <w:tab w:val="left" w:pos="3293"/>
+        </w:tabs>
+      </w:pPr>
+    </w:p>
+    <w:p>
+      <w:pPr>
+        <w:tabs>
+          <w:tab w:val="left" w:pos="3293"/>
+        </w:tabs>
+      </w:pPr>
+    </w:p>
+    <w:p>
+      <w:pPr>
+        <w:tabs>
+          <w:tab w:val="left" w:pos="3293"/>
+        </w:tabs>
+      </w:pPr>
+    </w:p>
+    <w:p>
+      <w:pPr>
+        <w:tabs>
+          <w:tab w:val="left" w:pos="3293"/>
+        </w:tabs>
+      </w:pPr>
+      <w:r>
+        <w:t>TTTTTOOOOOOO DDDDOOOOOO</w:t>
+      </w:r>
+    </w:p>
+    <w:p>
+      <w:pPr>
+        <w:tabs>
+          <w:tab w:val="left" w:pos="3293"/>
+        </w:tabs>
+      </w:pPr>
+      <w:proofErr w:type="spellStart"/>
+      <w:r>
+        <w:t>Form_product</w:t>
+      </w:r>
+      <w:proofErr w:type="spellEnd"/>
+      <w:r>
+        <w:t xml:space="preserve"> </w:t>
+      </w:r>
+      <w:r>
+        <w:sym w:font="Wingdings" w:char="F0E0"/>
+      </w:r>
+      <w:r>
+        <w:t xml:space="preserve"> filter</w:t>
+      </w:r>
+    </w:p>
+    <w:p>
+      <w:pPr>
+        <w:tabs>
+          <w:tab w:val="left" w:pos="3293"/>
+        </w:tabs>
+      </w:pPr>
+      <w:bookmarkStart w:id="0" w:name="_GoBack"/>
+      <w:bookmarkEnd w:id="0"/>
     </w:p>
     <w:p>
       <w:pPr>

</xml_diff>